<commit_message>
Complete third study lab
</commit_message>
<xml_diff>
--- a/MvPSS/labs/lab_5.docx
+++ b/MvPSS/labs/lab_5.docx
@@ -13,8 +13,8 @@
         <w:outlineLvl w:val="0"/>
         <w:rPr/>
       </w:pPr>
-      <w:bookmarkStart w:id="0" w:name="_Toc234127166"/>
-      <w:bookmarkStart w:id="1" w:name="_GoBack"/>
+      <w:bookmarkStart w:id="0" w:name="_GoBack"/>
+      <w:bookmarkStart w:id="1" w:name="_Toc234127166"/>
       <w:bookmarkEnd w:id="0"/>
       <w:bookmarkEnd w:id="1"/>
       <w:r>
@@ -369,23 +369,28 @@
         </w:rPr>
       </w:pPr>
       <w:r>
-        <w:rPr/>
-      </w:r>
-    </w:p>
-    <w:p>
-      <w:pPr>
-        <w:pStyle w:val="Normal"/>
-        <w:spacing w:lineRule="auto" w:line="240" w:before="96" w:after="40"/>
-        <w:jc w:val="both"/>
-        <w:rPr/>
-      </w:pPr>
-      <w:r>
         <w:rPr>
           <w:rFonts w:eastAsia="Times New Roman" w:cs="Times New Roman" w:ascii="Times New Roman" w:hAnsi="Times New Roman"/>
           <w:sz w:val="28"/>
           <w:szCs w:val="28"/>
           <w:lang w:eastAsia="ru-RU"/>
         </w:rPr>
+      </w:r>
+    </w:p>
+    <w:p>
+      <w:pPr>
+        <w:pStyle w:val="Normal"/>
+        <w:spacing w:lineRule="auto" w:line="240" w:before="96" w:after="40"/>
+        <w:jc w:val="both"/>
+        <w:rPr/>
+      </w:pPr>
+      <w:r>
+        <w:rPr>
+          <w:rFonts w:eastAsia="Times New Roman" w:cs="Times New Roman" w:ascii="Times New Roman" w:hAnsi="Times New Roman"/>
+          <w:sz w:val="28"/>
+          <w:szCs w:val="28"/>
+          <w:lang w:eastAsia="ru-RU"/>
+        </w:rPr>
         <w:t>Таблица 5.1 – Варианты индивидуальных заданий</w:t>
       </w:r>
     </w:p>
@@ -393,7 +398,7 @@
       <w:tblPr>
         <w:tblW w:w="7620" w:type="dxa"/>
         <w:jc w:val="left"/>
-        <w:tblInd w:w="827" w:type="dxa"/>
+        <w:tblInd w:w="817" w:type="dxa"/>
         <w:tblBorders>
           <w:top w:val="single" w:sz="8" w:space="0" w:color="00000A"/>
           <w:left w:val="single" w:sz="8" w:space="0" w:color="00000A"/>
@@ -404,24 +409,24 @@
         </w:tblBorders>
         <w:tblCellMar>
           <w:top w:w="0" w:type="dxa"/>
-          <w:left w:w="98" w:type="dxa"/>
+          <w:left w:w="88" w:type="dxa"/>
           <w:bottom w:w="0" w:type="dxa"/>
           <w:right w:w="108" w:type="dxa"/>
         </w:tblCellMar>
         <w:tblLook w:val="04a0" w:noVBand="1" w:noHBand="0" w:lastColumn="0" w:firstColumn="1" w:lastRow="0" w:firstRow="1"/>
       </w:tblPr>
       <w:tblGrid>
-        <w:gridCol w:w="1520"/>
+        <w:gridCol w:w="1519"/>
         <w:gridCol w:w="1000"/>
         <w:gridCol w:w="1980"/>
         <w:gridCol w:w="1120"/>
-        <w:gridCol w:w="2000"/>
+        <w:gridCol w:w="2001"/>
       </w:tblGrid>
       <w:tr>
         <w:trPr/>
         <w:tc>
           <w:tcPr>
-            <w:tcW w:w="1520" w:type="dxa"/>
+            <w:tcW w:w="1519" w:type="dxa"/>
             <w:tcBorders>
               <w:top w:val="single" w:sz="8" w:space="0" w:color="00000A"/>
               <w:left w:val="single" w:sz="8" w:space="0" w:color="00000A"/>
@@ -432,7 +437,7 @@
             </w:tcBorders>
             <w:shd w:fill="auto" w:val="clear"/>
             <w:tcMar>
-              <w:left w:w="98" w:type="dxa"/>
+              <w:left w:w="88" w:type="dxa"/>
             </w:tcMar>
             <w:vAlign w:val="center"/>
           </w:tcPr>
@@ -459,6 +464,7 @@
             <w:tcW w:w="1000" w:type="dxa"/>
             <w:tcBorders>
               <w:top w:val="single" w:sz="8" w:space="0" w:color="00000A"/>
+              <w:left w:val="single" w:sz="8" w:space="0" w:color="00000A"/>
               <w:bottom w:val="single" w:sz="8" w:space="0" w:color="00000A"/>
               <w:right w:val="single" w:sz="8" w:space="0" w:color="00000A"/>
               <w:insideH w:val="single" w:sz="8" w:space="0" w:color="00000A"/>
@@ -492,6 +498,7 @@
             <w:tcW w:w="1980" w:type="dxa"/>
             <w:tcBorders>
               <w:top w:val="single" w:sz="8" w:space="0" w:color="00000A"/>
+              <w:left w:val="single" w:sz="8" w:space="0" w:color="00000A"/>
               <w:bottom w:val="single" w:sz="8" w:space="0" w:color="00000A"/>
               <w:right w:val="single" w:sz="8" w:space="0" w:color="00000A"/>
               <w:insideH w:val="single" w:sz="8" w:space="0" w:color="00000A"/>
@@ -525,6 +532,7 @@
             <w:tcW w:w="1120" w:type="dxa"/>
             <w:tcBorders>
               <w:top w:val="single" w:sz="8" w:space="0" w:color="00000A"/>
+              <w:left w:val="single" w:sz="8" w:space="0" w:color="00000A"/>
               <w:bottom w:val="single" w:sz="8" w:space="0" w:color="00000A"/>
               <w:right w:val="single" w:sz="8" w:space="0" w:color="00000A"/>
               <w:insideH w:val="single" w:sz="8" w:space="0" w:color="00000A"/>
@@ -555,9 +563,10 @@
         </w:tc>
         <w:tc>
           <w:tcPr>
-            <w:tcW w:w="2000" w:type="dxa"/>
+            <w:tcW w:w="2001" w:type="dxa"/>
             <w:tcBorders>
               <w:top w:val="single" w:sz="8" w:space="0" w:color="00000A"/>
+              <w:left w:val="single" w:sz="8" w:space="0" w:color="00000A"/>
               <w:bottom w:val="single" w:sz="8" w:space="0" w:color="00000A"/>
               <w:right w:val="single" w:sz="8" w:space="0" w:color="00000A"/>
               <w:insideH w:val="single" w:sz="8" w:space="0" w:color="00000A"/>
@@ -591,8 +600,9 @@
         <w:trPr/>
         <w:tc>
           <w:tcPr>
-            <w:tcW w:w="1520" w:type="dxa"/>
+            <w:tcW w:w="1519" w:type="dxa"/>
             <w:tcBorders>
+              <w:top w:val="single" w:sz="8" w:space="0" w:color="00000A"/>
               <w:left w:val="single" w:sz="8" w:space="0" w:color="00000A"/>
               <w:bottom w:val="single" w:sz="8" w:space="0" w:color="00000A"/>
               <w:right w:val="single" w:sz="8" w:space="0" w:color="00000A"/>
@@ -601,7 +611,7 @@
             </w:tcBorders>
             <w:shd w:fill="auto" w:val="clear"/>
             <w:tcMar>
-              <w:left w:w="98" w:type="dxa"/>
+              <w:left w:w="88" w:type="dxa"/>
             </w:tcMar>
             <w:vAlign w:val="center"/>
           </w:tcPr>
@@ -627,6 +637,8 @@
           <w:tcPr>
             <w:tcW w:w="1000" w:type="dxa"/>
             <w:tcBorders>
+              <w:top w:val="single" w:sz="8" w:space="0" w:color="00000A"/>
+              <w:left w:val="single" w:sz="8" w:space="0" w:color="00000A"/>
               <w:bottom w:val="single" w:sz="8" w:space="0" w:color="00000A"/>
               <w:right w:val="single" w:sz="8" w:space="0" w:color="00000A"/>
               <w:insideH w:val="single" w:sz="8" w:space="0" w:color="00000A"/>
@@ -657,6 +669,8 @@
           <w:tcPr>
             <w:tcW w:w="1980" w:type="dxa"/>
             <w:tcBorders>
+              <w:top w:val="single" w:sz="8" w:space="0" w:color="00000A"/>
+              <w:left w:val="single" w:sz="8" w:space="0" w:color="00000A"/>
               <w:bottom w:val="single" w:sz="8" w:space="0" w:color="00000A"/>
               <w:right w:val="single" w:sz="8" w:space="0" w:color="00000A"/>
               <w:insideH w:val="single" w:sz="8" w:space="0" w:color="00000A"/>
@@ -687,6 +701,8 @@
           <w:tcPr>
             <w:tcW w:w="1120" w:type="dxa"/>
             <w:tcBorders>
+              <w:top w:val="single" w:sz="8" w:space="0" w:color="00000A"/>
+              <w:left w:val="single" w:sz="8" w:space="0" w:color="00000A"/>
               <w:bottom w:val="single" w:sz="8" w:space="0" w:color="00000A"/>
               <w:right w:val="single" w:sz="8" w:space="0" w:color="00000A"/>
               <w:insideH w:val="single" w:sz="8" w:space="0" w:color="00000A"/>
@@ -715,8 +731,10 @@
         </w:tc>
         <w:tc>
           <w:tcPr>
-            <w:tcW w:w="2000" w:type="dxa"/>
+            <w:tcW w:w="2001" w:type="dxa"/>
             <w:tcBorders>
+              <w:top w:val="single" w:sz="8" w:space="0" w:color="00000A"/>
+              <w:left w:val="single" w:sz="8" w:space="0" w:color="00000A"/>
               <w:bottom w:val="single" w:sz="8" w:space="0" w:color="00000A"/>
               <w:right w:val="single" w:sz="8" w:space="0" w:color="00000A"/>
               <w:insideH w:val="single" w:sz="8" w:space="0" w:color="00000A"/>
@@ -2043,7 +2061,12 @@
         </w:rPr>
       </w:pPr>
       <w:r>
-        <w:rPr/>
+        <w:rPr>
+          <w:rFonts w:cs="Courier New" w:ascii="Courier New" w:hAnsi="Courier New"/>
+          <w:sz w:val="20"/>
+          <w:szCs w:val="20"/>
+          <w:lang w:val="en-US"/>
+        </w:rPr>
       </w:r>
     </w:p>
     <w:p>
@@ -2058,7 +2081,12 @@
         </w:rPr>
       </w:pPr>
       <w:r>
-        <w:rPr/>
+        <w:rPr>
+          <w:rFonts w:cs="Courier New" w:ascii="Courier New" w:hAnsi="Courier New"/>
+          <w:sz w:val="20"/>
+          <w:szCs w:val="20"/>
+          <w:lang w:val="en-US"/>
+        </w:rPr>
       </w:r>
     </w:p>
     <w:p>
@@ -2070,10 +2098,18 @@
       <w:r>
         <w:rPr/>
         <w:drawing>
-          <wp:inline distT="0" distB="4445" distL="0" distR="3175">
-            <wp:extent cx="5940425" cy="2586355"/>
+          <wp:anchor behindDoc="0" distT="0" distB="0" distL="0" distR="0" simplePos="0" locked="0" layoutInCell="1" allowOverlap="1" relativeHeight="2">
+            <wp:simplePos x="0" y="0"/>
+            <wp:positionH relativeFrom="column">
+              <wp:align>center</wp:align>
+            </wp:positionH>
+            <wp:positionV relativeFrom="paragraph">
+              <wp:posOffset>635</wp:posOffset>
+            </wp:positionV>
+            <wp:extent cx="6332220" cy="3096260"/>
             <wp:effectExtent l="0" t="0" r="0" b="0"/>
-            <wp:docPr id="1" name="Рисунок 1" descr=""/>
+            <wp:wrapSquare wrapText="largest"/>
+            <wp:docPr id="1" name="Image1" descr=""/>
             <wp:cNvGraphicFramePr>
               <a:graphicFrameLocks xmlns:a="http://schemas.openxmlformats.org/drawingml/2006/main" noChangeAspect="1"/>
             </wp:cNvGraphicFramePr>
@@ -2081,7 +2117,7 @@
               <a:graphicData uri="http://schemas.openxmlformats.org/drawingml/2006/picture">
                 <pic:pic xmlns:pic="http://schemas.openxmlformats.org/drawingml/2006/picture">
                   <pic:nvPicPr>
-                    <pic:cNvPr id="1" name="Рисунок 1" descr=""/>
+                    <pic:cNvPr id="1" name="Image1" descr=""/>
                     <pic:cNvPicPr>
                       <a:picLocks noChangeAspect="1" noChangeArrowheads="1"/>
                     </pic:cNvPicPr>
@@ -2095,7 +2131,7 @@
                   <pic:spPr bwMode="auto">
                     <a:xfrm>
                       <a:off x="0" y="0"/>
-                      <a:ext cx="5940425" cy="2586355"/>
+                      <a:ext cx="6332220" cy="3096260"/>
                     </a:xfrm>
                     <a:prstGeom prst="rect">
                       <a:avLst/>
@@ -2104,7 +2140,7 @@
                 </pic:pic>
               </a:graphicData>
             </a:graphic>
-          </wp:inline>
+          </wp:anchor>
         </w:drawing>
       </w:r>
     </w:p>
@@ -2148,10 +2184,18 @@
       <w:r>
         <w:rPr/>
         <w:drawing>
-          <wp:inline distT="0" distB="0" distL="0" distR="3175">
-            <wp:extent cx="5940425" cy="2117725"/>
+          <wp:anchor behindDoc="0" distT="0" distB="0" distL="0" distR="0" simplePos="0" locked="0" layoutInCell="1" allowOverlap="1" relativeHeight="3">
+            <wp:simplePos x="0" y="0"/>
+            <wp:positionH relativeFrom="column">
+              <wp:align>center</wp:align>
+            </wp:positionH>
+            <wp:positionV relativeFrom="paragraph">
+              <wp:posOffset>635</wp:posOffset>
+            </wp:positionV>
+            <wp:extent cx="6332220" cy="2543810"/>
             <wp:effectExtent l="0" t="0" r="0" b="0"/>
-            <wp:docPr id="2" name="Рисунок 2" descr=""/>
+            <wp:wrapSquare wrapText="largest"/>
+            <wp:docPr id="2" name="Image2" descr=""/>
             <wp:cNvGraphicFramePr>
               <a:graphicFrameLocks xmlns:a="http://schemas.openxmlformats.org/drawingml/2006/main" noChangeAspect="1"/>
             </wp:cNvGraphicFramePr>
@@ -2159,7 +2203,7 @@
               <a:graphicData uri="http://schemas.openxmlformats.org/drawingml/2006/picture">
                 <pic:pic xmlns:pic="http://schemas.openxmlformats.org/drawingml/2006/picture">
                   <pic:nvPicPr>
-                    <pic:cNvPr id="2" name="Рисунок 2" descr=""/>
+                    <pic:cNvPr id="2" name="Image2" descr=""/>
                     <pic:cNvPicPr>
                       <a:picLocks noChangeAspect="1" noChangeArrowheads="1"/>
                     </pic:cNvPicPr>
@@ -2173,7 +2217,7 @@
                   <pic:spPr bwMode="auto">
                     <a:xfrm>
                       <a:off x="0" y="0"/>
-                      <a:ext cx="5940425" cy="2117725"/>
+                      <a:ext cx="6332220" cy="2543810"/>
                     </a:xfrm>
                     <a:prstGeom prst="rect">
                       <a:avLst/>
@@ -2182,7 +2226,7 @@
                 </pic:pic>
               </a:graphicData>
             </a:graphic>
-          </wp:inline>
+          </wp:anchor>
         </w:drawing>
       </w:r>
     </w:p>
@@ -2316,6 +2360,8 @@
         <w:rPr>
           <w:rFonts w:ascii="Times New Roman;serif" w:hAnsi="Times New Roman;serif"/>
           <w:b w:val="false"/>
+          <w:b w:val="false"/>
+          <w:i w:val="false"/>
           <w:i w:val="false"/>
           <w:caps w:val="false"/>
           <w:smallCaps w:val="false"/>
@@ -2461,6 +2507,8 @@
         <w:rPr>
           <w:rFonts w:ascii="Times New Roman" w:hAnsi="Times New Roman" w:eastAsia="Times New Roman" w:cs="Times New Roman"/>
           <w:b w:val="false"/>
+          <w:b w:val="false"/>
+          <w:i w:val="false"/>
           <w:i w:val="false"/>
           <w:caps w:val="false"/>
           <w:smallCaps w:val="false"/>
@@ -2472,14 +2520,25 @@
         </w:rPr>
       </w:pPr>
       <w:r>
-        <w:rPr/>
+        <w:rPr>
+          <w:rFonts w:eastAsia="Times New Roman" w:cs="Times New Roman" w:ascii="Times New Roman" w:hAnsi="Times New Roman"/>
+          <w:b w:val="false"/>
+          <w:i w:val="false"/>
+          <w:caps w:val="false"/>
+          <w:smallCaps w:val="false"/>
+          <w:color w:val="000000"/>
+          <w:spacing w:val="0"/>
+          <w:sz w:val="28"/>
+          <w:szCs w:val="28"/>
+          <w:lang w:eastAsia="ru-RU"/>
+        </w:rPr>
       </w:r>
     </w:p>
     <w:tbl>
       <w:tblPr>
         <w:tblW w:w="6200" w:type="dxa"/>
         <w:jc w:val="left"/>
-        <w:tblInd w:w="108" w:type="dxa"/>
+        <w:tblInd w:w="99" w:type="dxa"/>
         <w:tblBorders>
           <w:top w:val="single" w:sz="8" w:space="0" w:color="00000A"/>
           <w:left w:val="single" w:sz="8" w:space="0" w:color="00000A"/>
@@ -2490,14 +2549,14 @@
         </w:tblBorders>
         <w:tblCellMar>
           <w:top w:w="0" w:type="dxa"/>
-          <w:left w:w="98" w:type="dxa"/>
+          <w:left w:w="88" w:type="dxa"/>
           <w:bottom w:w="0" w:type="dxa"/>
           <w:right w:w="108" w:type="dxa"/>
         </w:tblCellMar>
         <w:tblLook w:val="04a0" w:noVBand="1" w:noHBand="0" w:lastColumn="0" w:firstColumn="1" w:lastRow="0" w:firstRow="1"/>
       </w:tblPr>
       <w:tblGrid>
-        <w:gridCol w:w="1308"/>
+        <w:gridCol w:w="1307"/>
         <w:gridCol w:w="840"/>
         <w:gridCol w:w="1302"/>
         <w:gridCol w:w="2750"/>
@@ -2506,7 +2565,7 @@
         <w:trPr/>
         <w:tc>
           <w:tcPr>
-            <w:tcW w:w="1308" w:type="dxa"/>
+            <w:tcW w:w="1307" w:type="dxa"/>
             <w:tcBorders>
               <w:top w:val="single" w:sz="8" w:space="0" w:color="00000A"/>
               <w:left w:val="single" w:sz="8" w:space="0" w:color="00000A"/>
@@ -2517,7 +2576,7 @@
             </w:tcBorders>
             <w:shd w:fill="auto" w:val="clear"/>
             <w:tcMar>
-              <w:left w:w="98" w:type="dxa"/>
+              <w:left w:w="88" w:type="dxa"/>
             </w:tcMar>
             <w:vAlign w:val="center"/>
           </w:tcPr>
@@ -2544,6 +2603,7 @@
             <w:tcW w:w="840" w:type="dxa"/>
             <w:tcBorders>
               <w:top w:val="single" w:sz="8" w:space="0" w:color="00000A"/>
+              <w:left w:val="single" w:sz="8" w:space="0" w:color="00000A"/>
               <w:bottom w:val="single" w:sz="8" w:space="0" w:color="00000A"/>
               <w:right w:val="single" w:sz="8" w:space="0" w:color="00000A"/>
               <w:insideH w:val="single" w:sz="8" w:space="0" w:color="00000A"/>
@@ -2577,6 +2637,7 @@
             <w:tcW w:w="1302" w:type="dxa"/>
             <w:tcBorders>
               <w:top w:val="single" w:sz="8" w:space="0" w:color="00000A"/>
+              <w:left w:val="single" w:sz="8" w:space="0" w:color="00000A"/>
               <w:bottom w:val="single" w:sz="8" w:space="0" w:color="00000A"/>
               <w:right w:val="single" w:sz="8" w:space="0" w:color="00000A"/>
               <w:insideH w:val="single" w:sz="8" w:space="0" w:color="00000A"/>
@@ -2610,6 +2671,7 @@
             <w:tcW w:w="2750" w:type="dxa"/>
             <w:tcBorders>
               <w:top w:val="single" w:sz="8" w:space="0" w:color="00000A"/>
+              <w:left w:val="single" w:sz="8" w:space="0" w:color="00000A"/>
               <w:bottom w:val="single" w:sz="8" w:space="0" w:color="00000A"/>
               <w:right w:val="single" w:sz="8" w:space="0" w:color="00000A"/>
               <w:insideH w:val="single" w:sz="8" w:space="0" w:color="00000A"/>
@@ -2643,8 +2705,9 @@
         <w:trPr/>
         <w:tc>
           <w:tcPr>
-            <w:tcW w:w="1308" w:type="dxa"/>
+            <w:tcW w:w="1307" w:type="dxa"/>
             <w:tcBorders>
+              <w:top w:val="single" w:sz="8" w:space="0" w:color="00000A"/>
               <w:left w:val="single" w:sz="8" w:space="0" w:color="00000A"/>
               <w:bottom w:val="single" w:sz="8" w:space="0" w:color="00000A"/>
               <w:right w:val="single" w:sz="8" w:space="0" w:color="00000A"/>
@@ -2653,7 +2716,7 @@
             </w:tcBorders>
             <w:shd w:fill="auto" w:val="clear"/>
             <w:tcMar>
-              <w:left w:w="98" w:type="dxa"/>
+              <w:left w:w="88" w:type="dxa"/>
             </w:tcMar>
             <w:vAlign w:val="center"/>
           </w:tcPr>
@@ -2679,6 +2742,8 @@
           <w:tcPr>
             <w:tcW w:w="840" w:type="dxa"/>
             <w:tcBorders>
+              <w:top w:val="single" w:sz="8" w:space="0" w:color="00000A"/>
+              <w:left w:val="single" w:sz="8" w:space="0" w:color="00000A"/>
               <w:bottom w:val="single" w:sz="8" w:space="0" w:color="00000A"/>
               <w:right w:val="single" w:sz="8" w:space="0" w:color="00000A"/>
               <w:insideH w:val="single" w:sz="8" w:space="0" w:color="00000A"/>
@@ -2709,6 +2774,8 @@
           <w:tcPr>
             <w:tcW w:w="1302" w:type="dxa"/>
             <w:tcBorders>
+              <w:top w:val="single" w:sz="8" w:space="0" w:color="00000A"/>
+              <w:left w:val="single" w:sz="8" w:space="0" w:color="00000A"/>
               <w:bottom w:val="single" w:sz="8" w:space="0" w:color="00000A"/>
               <w:right w:val="single" w:sz="8" w:space="0" w:color="00000A"/>
               <w:insideH w:val="single" w:sz="8" w:space="0" w:color="00000A"/>
@@ -2739,6 +2806,8 @@
           <w:tcPr>
             <w:tcW w:w="2750" w:type="dxa"/>
             <w:tcBorders>
+              <w:top w:val="single" w:sz="8" w:space="0" w:color="00000A"/>
+              <w:left w:val="single" w:sz="8" w:space="0" w:color="00000A"/>
               <w:bottom w:val="single" w:sz="8" w:space="0" w:color="00000A"/>
               <w:right w:val="single" w:sz="8" w:space="0" w:color="00000A"/>
               <w:insideH w:val="single" w:sz="8" w:space="0" w:color="00000A"/>
@@ -3320,7 +3389,13 @@
         </w:rPr>
       </w:pPr>
       <w:r>
-        <w:rPr/>
+        <w:rPr>
+          <w:rFonts w:cs="Courier New CYR" w:ascii="Courier New CYR" w:hAnsi="Courier New CYR"/>
+          <w:color w:val="000000"/>
+          <w:sz w:val="20"/>
+          <w:szCs w:val="20"/>
+          <w:lang w:val="en-US"/>
+        </w:rPr>
       </w:r>
     </w:p>
     <w:p>
@@ -3343,7 +3418,13 @@
         </w:rPr>
       </w:pPr>
       <w:r>
-        <w:rPr/>
+        <w:rPr>
+          <w:rFonts w:cs="Courier New CYR" w:ascii="Courier New CYR" w:hAnsi="Courier New CYR"/>
+          <w:color w:val="000000"/>
+          <w:sz w:val="20"/>
+          <w:szCs w:val="20"/>
+          <w:lang w:val="en-US"/>
+        </w:rPr>
       </w:r>
     </w:p>
     <w:p>
@@ -4720,7 +4801,7 @@
       <w:tblPr>
         <w:tblW w:w="9108" w:type="dxa"/>
         <w:jc w:val="left"/>
-        <w:tblInd w:w="108" w:type="dxa"/>
+        <w:tblInd w:w="99" w:type="dxa"/>
         <w:tblBorders>
           <w:top w:val="single" w:sz="8" w:space="0" w:color="00000A"/>
           <w:left w:val="single" w:sz="8" w:space="0" w:color="00000A"/>
@@ -4731,7 +4812,7 @@
         </w:tblBorders>
         <w:tblCellMar>
           <w:top w:w="0" w:type="dxa"/>
-          <w:left w:w="98" w:type="dxa"/>
+          <w:left w:w="88" w:type="dxa"/>
           <w:bottom w:w="0" w:type="dxa"/>
           <w:right w:w="108" w:type="dxa"/>
         </w:tblCellMar>
@@ -4763,7 +4844,7 @@
             </w:tcBorders>
             <w:shd w:fill="auto" w:val="clear"/>
             <w:tcMar>
-              <w:left w:w="98" w:type="dxa"/>
+              <w:left w:w="88" w:type="dxa"/>
             </w:tcMar>
             <w:vAlign w:val="center"/>
           </w:tcPr>
@@ -4790,6 +4871,7 @@
             <w:tcW w:w="706" w:type="dxa"/>
             <w:tcBorders>
               <w:top w:val="single" w:sz="8" w:space="0" w:color="00000A"/>
+              <w:left w:val="single" w:sz="8" w:space="0" w:color="00000A"/>
               <w:bottom w:val="single" w:sz="8" w:space="0" w:color="00000A"/>
               <w:right w:val="single" w:sz="8" w:space="0" w:color="00000A"/>
               <w:insideH w:val="single" w:sz="8" w:space="0" w:color="00000A"/>
@@ -4823,6 +4905,7 @@
             <w:tcW w:w="371" w:type="dxa"/>
             <w:tcBorders>
               <w:top w:val="single" w:sz="8" w:space="0" w:color="00000A"/>
+              <w:left w:val="single" w:sz="8" w:space="0" w:color="00000A"/>
               <w:bottom w:val="single" w:sz="8" w:space="0" w:color="00000A"/>
               <w:right w:val="single" w:sz="8" w:space="0" w:color="00000A"/>
               <w:insideH w:val="single" w:sz="8" w:space="0" w:color="00000A"/>
@@ -4856,6 +4939,7 @@
             <w:tcW w:w="661" w:type="dxa"/>
             <w:tcBorders>
               <w:top w:val="single" w:sz="8" w:space="0" w:color="00000A"/>
+              <w:left w:val="single" w:sz="8" w:space="0" w:color="00000A"/>
               <w:bottom w:val="single" w:sz="8" w:space="0" w:color="00000A"/>
               <w:right w:val="single" w:sz="8" w:space="0" w:color="00000A"/>
               <w:insideH w:val="single" w:sz="8" w:space="0" w:color="00000A"/>
@@ -4889,6 +4973,7 @@
             <w:tcW w:w="453" w:type="dxa"/>
             <w:tcBorders>
               <w:top w:val="single" w:sz="8" w:space="0" w:color="00000A"/>
+              <w:left w:val="single" w:sz="8" w:space="0" w:color="00000A"/>
               <w:bottom w:val="single" w:sz="8" w:space="0" w:color="00000A"/>
               <w:right w:val="single" w:sz="8" w:space="0" w:color="00000A"/>
               <w:insideH w:val="single" w:sz="8" w:space="0" w:color="00000A"/>
@@ -4922,6 +5007,7 @@
             <w:tcW w:w="455" w:type="dxa"/>
             <w:tcBorders>
               <w:top w:val="single" w:sz="8" w:space="0" w:color="00000A"/>
+              <w:left w:val="single" w:sz="8" w:space="0" w:color="00000A"/>
               <w:bottom w:val="single" w:sz="8" w:space="0" w:color="00000A"/>
               <w:right w:val="single" w:sz="8" w:space="0" w:color="00000A"/>
               <w:insideH w:val="single" w:sz="8" w:space="0" w:color="00000A"/>
@@ -4955,6 +5041,7 @@
             <w:tcW w:w="449" w:type="dxa"/>
             <w:tcBorders>
               <w:top w:val="single" w:sz="8" w:space="0" w:color="00000A"/>
+              <w:left w:val="single" w:sz="8" w:space="0" w:color="00000A"/>
               <w:bottom w:val="single" w:sz="8" w:space="0" w:color="00000A"/>
               <w:right w:val="single" w:sz="8" w:space="0" w:color="00000A"/>
               <w:insideH w:val="single" w:sz="8" w:space="0" w:color="00000A"/>
@@ -4988,6 +5075,7 @@
             <w:tcW w:w="2191" w:type="dxa"/>
             <w:tcBorders>
               <w:top w:val="single" w:sz="8" w:space="0" w:color="00000A"/>
+              <w:left w:val="single" w:sz="8" w:space="0" w:color="00000A"/>
               <w:bottom w:val="single" w:sz="8" w:space="0" w:color="00000A"/>
               <w:right w:val="single" w:sz="8" w:space="0" w:color="00000A"/>
               <w:insideH w:val="single" w:sz="8" w:space="0" w:color="00000A"/>
@@ -5020,6 +5108,7 @@
             <w:tcW w:w="2286" w:type="dxa"/>
             <w:tcBorders>
               <w:top w:val="single" w:sz="8" w:space="0" w:color="00000A"/>
+              <w:left w:val="single" w:sz="8" w:space="0" w:color="00000A"/>
               <w:bottom w:val="single" w:sz="8" w:space="0" w:color="00000A"/>
               <w:right w:val="single" w:sz="8" w:space="0" w:color="00000A"/>
               <w:insideH w:val="single" w:sz="8" w:space="0" w:color="00000A"/>
@@ -5055,6 +5144,7 @@
           <w:tcPr>
             <w:tcW w:w="1535" w:type="dxa"/>
             <w:tcBorders>
+              <w:top w:val="single" w:sz="8" w:space="0" w:color="00000A"/>
               <w:left w:val="single" w:sz="8" w:space="0" w:color="00000A"/>
               <w:bottom w:val="single" w:sz="8" w:space="0" w:color="00000A"/>
               <w:right w:val="single" w:sz="8" w:space="0" w:color="00000A"/>
@@ -5063,7 +5153,7 @@
             </w:tcBorders>
             <w:shd w:fill="auto" w:val="clear"/>
             <w:tcMar>
-              <w:left w:w="98" w:type="dxa"/>
+              <w:left w:w="88" w:type="dxa"/>
             </w:tcMar>
             <w:vAlign w:val="center"/>
           </w:tcPr>
@@ -5089,6 +5179,8 @@
           <w:tcPr>
             <w:tcW w:w="706" w:type="dxa"/>
             <w:tcBorders>
+              <w:top w:val="single" w:sz="8" w:space="0" w:color="00000A"/>
+              <w:left w:val="single" w:sz="8" w:space="0" w:color="00000A"/>
               <w:bottom w:val="single" w:sz="8" w:space="0" w:color="00000A"/>
               <w:right w:val="single" w:sz="8" w:space="0" w:color="00000A"/>
               <w:insideH w:val="single" w:sz="8" w:space="0" w:color="00000A"/>
@@ -5119,6 +5211,8 @@
           <w:tcPr>
             <w:tcW w:w="371" w:type="dxa"/>
             <w:tcBorders>
+              <w:top w:val="single" w:sz="8" w:space="0" w:color="00000A"/>
+              <w:left w:val="single" w:sz="8" w:space="0" w:color="00000A"/>
               <w:bottom w:val="single" w:sz="8" w:space="0" w:color="00000A"/>
               <w:right w:val="single" w:sz="8" w:space="0" w:color="00000A"/>
               <w:insideH w:val="single" w:sz="8" w:space="0" w:color="00000A"/>
@@ -5149,6 +5243,8 @@
           <w:tcPr>
             <w:tcW w:w="661" w:type="dxa"/>
             <w:tcBorders>
+              <w:top w:val="single" w:sz="8" w:space="0" w:color="00000A"/>
+              <w:left w:val="single" w:sz="8" w:space="0" w:color="00000A"/>
               <w:bottom w:val="single" w:sz="8" w:space="0" w:color="00000A"/>
               <w:right w:val="single" w:sz="8" w:space="0" w:color="00000A"/>
               <w:insideH w:val="single" w:sz="8" w:space="0" w:color="00000A"/>
@@ -5179,6 +5275,8 @@
           <w:tcPr>
             <w:tcW w:w="453" w:type="dxa"/>
             <w:tcBorders>
+              <w:top w:val="single" w:sz="8" w:space="0" w:color="00000A"/>
+              <w:left w:val="single" w:sz="8" w:space="0" w:color="00000A"/>
               <w:bottom w:val="single" w:sz="8" w:space="0" w:color="00000A"/>
               <w:right w:val="single" w:sz="8" w:space="0" w:color="00000A"/>
               <w:insideH w:val="single" w:sz="8" w:space="0" w:color="00000A"/>
@@ -5209,6 +5307,8 @@
           <w:tcPr>
             <w:tcW w:w="455" w:type="dxa"/>
             <w:tcBorders>
+              <w:top w:val="single" w:sz="8" w:space="0" w:color="00000A"/>
+              <w:left w:val="single" w:sz="8" w:space="0" w:color="00000A"/>
               <w:bottom w:val="single" w:sz="8" w:space="0" w:color="00000A"/>
               <w:right w:val="single" w:sz="8" w:space="0" w:color="00000A"/>
               <w:insideH w:val="single" w:sz="8" w:space="0" w:color="00000A"/>
@@ -5239,6 +5339,8 @@
           <w:tcPr>
             <w:tcW w:w="449" w:type="dxa"/>
             <w:tcBorders>
+              <w:top w:val="single" w:sz="8" w:space="0" w:color="00000A"/>
+              <w:left w:val="single" w:sz="8" w:space="0" w:color="00000A"/>
               <w:bottom w:val="single" w:sz="8" w:space="0" w:color="00000A"/>
               <w:right w:val="single" w:sz="8" w:space="0" w:color="00000A"/>
               <w:insideH w:val="single" w:sz="8" w:space="0" w:color="00000A"/>
@@ -5269,6 +5371,8 @@
           <w:tcPr>
             <w:tcW w:w="2191" w:type="dxa"/>
             <w:tcBorders>
+              <w:top w:val="single" w:sz="8" w:space="0" w:color="00000A"/>
+              <w:left w:val="single" w:sz="8" w:space="0" w:color="00000A"/>
               <w:bottom w:val="single" w:sz="8" w:space="0" w:color="00000A"/>
               <w:right w:val="single" w:sz="8" w:space="0" w:color="00000A"/>
               <w:insideH w:val="single" w:sz="8" w:space="0" w:color="00000A"/>
@@ -5299,6 +5403,8 @@
           <w:tcPr>
             <w:tcW w:w="2286" w:type="dxa"/>
             <w:tcBorders>
+              <w:top w:val="single" w:sz="8" w:space="0" w:color="00000A"/>
+              <w:left w:val="single" w:sz="8" w:space="0" w:color="00000A"/>
               <w:bottom w:val="single" w:sz="8" w:space="0" w:color="00000A"/>
               <w:right w:val="single" w:sz="8" w:space="0" w:color="00000A"/>
               <w:insideH w:val="single" w:sz="8" w:space="0" w:color="00000A"/>
@@ -5343,10 +5449,10 @@
           <w:lang w:val="en-US" w:eastAsia="ru-RU"/>
         </w:rPr>
       </w:pPr>
-      <w:bookmarkStart w:id="6" w:name="OLE_LINK5"/>
-      <w:bookmarkStart w:id="7" w:name="OLE_LINK4"/>
-      <w:bookmarkStart w:id="8" w:name="OLE_LINK5"/>
-      <w:bookmarkStart w:id="9" w:name="OLE_LINK4"/>
+      <w:bookmarkStart w:id="6" w:name="OLE_LINK4"/>
+      <w:bookmarkStart w:id="7" w:name="OLE_LINK5"/>
+      <w:bookmarkStart w:id="8" w:name="OLE_LINK4"/>
+      <w:bookmarkStart w:id="9" w:name="OLE_LINK5"/>
       <w:bookmarkEnd w:id="8"/>
       <w:bookmarkEnd w:id="9"/>
       <w:r>
@@ -5382,16 +5488,7 @@
           <w:szCs w:val="20"/>
           <w:lang w:val="en-US"/>
         </w:rPr>
-        <w:t xml:space="preserve">generate </w:t>
-      </w:r>
-      <w:r>
-        <w:rPr>
-          <w:rFonts w:cs="Courier New CYR" w:ascii="Courier New CYR" w:hAnsi="Courier New CYR"/>
-          <w:sz w:val="20"/>
-          <w:szCs w:val="20"/>
-          <w:lang w:val="en-US"/>
-        </w:rPr>
-        <w:t>3</w:t>
+        <w:t>generate 3</w:t>
       </w:r>
     </w:p>
     <w:p>
@@ -5587,16 +5684,7 @@
           <w:szCs w:val="20"/>
           <w:lang w:val="en-US"/>
         </w:rPr>
-        <w:t xml:space="preserve">generate </w:t>
-      </w:r>
-      <w:r>
-        <w:rPr>
-          <w:rFonts w:cs="Courier New CYR" w:ascii="Courier New CYR" w:hAnsi="Courier New CYR"/>
-          <w:sz w:val="20"/>
-          <w:szCs w:val="20"/>
-          <w:lang w:val="en-US"/>
-        </w:rPr>
-        <w:t>1</w:t>
+        <w:t>generate 1</w:t>
       </w:r>
     </w:p>
     <w:p>
@@ -5792,16 +5880,7 @@
           <w:szCs w:val="20"/>
           <w:lang w:val="en-US"/>
         </w:rPr>
-        <w:t xml:space="preserve">generate </w:t>
-      </w:r>
-      <w:r>
-        <w:rPr>
-          <w:rFonts w:cs="Courier New CYR" w:ascii="Courier New CYR" w:hAnsi="Courier New CYR"/>
-          <w:sz w:val="20"/>
-          <w:szCs w:val="20"/>
-          <w:lang w:val="en-US"/>
-        </w:rPr>
-        <w:t>4</w:t>
+        <w:t>generate 4</w:t>
       </w:r>
     </w:p>
     <w:p>
@@ -7170,7 +7249,6 @@
     <w:rPrDefault>
       <w:rPr>
         <w:rFonts w:ascii="Liberation Serif" w:hAnsi="Liberation Serif" w:eastAsia="Noto Sans CJK SC Regular" w:cs="FreeSans"/>
-        <w:sz w:val="24"/>
         <w:szCs w:val="24"/>
         <w:lang w:val="en-US" w:eastAsia="zh-CN" w:bidi="hi-IN"/>
       </w:rPr>
@@ -7184,10 +7262,12 @@
     <w:qFormat/>
     <w:pPr>
       <w:widowControl w:val="false"/>
+      <w:bidi w:val="0"/>
+      <w:jc w:val="left"/>
     </w:pPr>
     <w:rPr>
       <w:rFonts w:ascii="Liberation Serif" w:hAnsi="Liberation Serif" w:eastAsia="Noto Sans CJK SC Regular" w:cs="FreeSans"/>
-      <w:color w:val="auto"/>
+      <w:color w:val="00000A"/>
       <w:sz w:val="24"/>
       <w:szCs w:val="24"/>
       <w:lang w:val="en-US" w:eastAsia="zh-CN" w:bidi="hi-IN"/>

</xml_diff>